<commit_message>
Created Menu and Report feature
</commit_message>
<xml_diff>
--- a/gui.docx
+++ b/gui.docx
@@ -177,112 +177,6 @@
                     <a:xfrm>
                       <a:off x="0" y="0"/>
                       <a:ext cx="4748295" cy="2673418"/>
-                    </a:xfrm>
-                    <a:prstGeom prst="rect">
-                      <a:avLst/>
-                    </a:prstGeom>
-                    <a:noFill/>
-                    <a:ln>
-                      <a:noFill/>
-                    </a:ln>
-                  </pic:spPr>
-                </pic:pic>
-              </a:graphicData>
-            </a:graphic>
-          </wp:inline>
-        </w:drawing>
-      </w:r>
-      <w:r>
-        <w:rPr>
-          <w:noProof/>
-        </w:rPr>
-        <w:drawing>
-          <wp:inline distT="0" distB="0" distL="0" distR="0" wp14:anchorId="602FB86A" wp14:editId="24488386">
-            <wp:extent cx="5262465" cy="2962910"/>
-            <wp:effectExtent l="0" t="0" r="0" b="8890"/>
-            <wp:docPr id="5" name="Picture 5"/>
-            <wp:cNvGraphicFramePr>
-              <a:graphicFrameLocks xmlns:a="http://schemas.openxmlformats.org/drawingml/2006/main" noChangeAspect="1"/>
-            </wp:cNvGraphicFramePr>
-            <a:graphic xmlns:a="http://schemas.openxmlformats.org/drawingml/2006/main">
-              <a:graphicData uri="http://schemas.openxmlformats.org/drawingml/2006/picture">
-                <pic:pic xmlns:pic="http://schemas.openxmlformats.org/drawingml/2006/picture">
-                  <pic:nvPicPr>
-                    <pic:cNvPr id="0" name="Picture 2"/>
-                    <pic:cNvPicPr>
-                      <a:picLocks noChangeAspect="1" noChangeArrowheads="1"/>
-                    </pic:cNvPicPr>
-                  </pic:nvPicPr>
-                  <pic:blipFill>
-                    <a:blip r:embed="rId8" cstate="print">
-                      <a:extLst>
-                        <a:ext uri="{28A0092B-C50C-407E-A947-70E740481C1C}">
-                          <a14:useLocalDpi xmlns:a14="http://schemas.microsoft.com/office/drawing/2010/main" val="0"/>
-                        </a:ext>
-                      </a:extLst>
-                    </a:blip>
-                    <a:srcRect/>
-                    <a:stretch>
-                      <a:fillRect/>
-                    </a:stretch>
-                  </pic:blipFill>
-                  <pic:spPr bwMode="auto">
-                    <a:xfrm>
-                      <a:off x="0" y="0"/>
-                      <a:ext cx="5271092" cy="2967767"/>
-                    </a:xfrm>
-                    <a:prstGeom prst="rect">
-                      <a:avLst/>
-                    </a:prstGeom>
-                    <a:noFill/>
-                    <a:ln>
-                      <a:noFill/>
-                    </a:ln>
-                  </pic:spPr>
-                </pic:pic>
-              </a:graphicData>
-            </a:graphic>
-          </wp:inline>
-        </w:drawing>
-      </w:r>
-      <w:r>
-        <w:rPr>
-          <w:noProof/>
-        </w:rPr>
-        <w:drawing>
-          <wp:inline distT="0" distB="0" distL="0" distR="0" wp14:anchorId="1686A19D" wp14:editId="6CD0E0AF">
-            <wp:extent cx="4951445" cy="2787796"/>
-            <wp:effectExtent l="0" t="0" r="1905" b="0"/>
-            <wp:docPr id="6" name="Picture 6"/>
-            <wp:cNvGraphicFramePr>
-              <a:graphicFrameLocks xmlns:a="http://schemas.openxmlformats.org/drawingml/2006/main" noChangeAspect="1"/>
-            </wp:cNvGraphicFramePr>
-            <a:graphic xmlns:a="http://schemas.openxmlformats.org/drawingml/2006/main">
-              <a:graphicData uri="http://schemas.openxmlformats.org/drawingml/2006/picture">
-                <pic:pic xmlns:pic="http://schemas.openxmlformats.org/drawingml/2006/picture">
-                  <pic:nvPicPr>
-                    <pic:cNvPr id="0" name="Picture 3"/>
-                    <pic:cNvPicPr>
-                      <a:picLocks noChangeAspect="1" noChangeArrowheads="1"/>
-                    </pic:cNvPicPr>
-                  </pic:nvPicPr>
-                  <pic:blipFill>
-                    <a:blip r:embed="rId9" cstate="print">
-                      <a:extLst>
-                        <a:ext uri="{28A0092B-C50C-407E-A947-70E740481C1C}">
-                          <a14:useLocalDpi xmlns:a14="http://schemas.microsoft.com/office/drawing/2010/main" val="0"/>
-                        </a:ext>
-                      </a:extLst>
-                    </a:blip>
-                    <a:srcRect/>
-                    <a:stretch>
-                      <a:fillRect/>
-                    </a:stretch>
-                  </pic:blipFill>
-                  <pic:spPr bwMode="auto">
-                    <a:xfrm>
-                      <a:off x="0" y="0"/>
-                      <a:ext cx="4968836" cy="2797588"/>
                     </a:xfrm>
                     <a:prstGeom prst="rect">
                       <a:avLst/>

</xml_diff>

<commit_message>
added sales by date report
</commit_message>
<xml_diff>
--- a/gui.docx
+++ b/gui.docx
@@ -95,9 +95,9 @@
           <w:noProof/>
         </w:rPr>
         <w:drawing>
-          <wp:inline distT="0" distB="0" distL="0" distR="0" wp14:anchorId="2D8F8C98" wp14:editId="7C01F823">
-            <wp:extent cx="4065352" cy="2458759"/>
-            <wp:effectExtent l="0" t="0" r="0" b="0"/>
+          <wp:inline distT="0" distB="0" distL="0" distR="0" wp14:anchorId="2D8F8C98" wp14:editId="00B385B8">
+            <wp:extent cx="3196590" cy="1559550"/>
+            <wp:effectExtent l="0" t="0" r="3810" b="3175"/>
             <wp:docPr id="3" name="Picture 3"/>
             <wp:cNvGraphicFramePr>
               <a:graphicFrameLocks xmlns:a="http://schemas.openxmlformats.org/drawingml/2006/main" noChangeAspect="1"/>
@@ -109,20 +109,27 @@
                     <pic:cNvPr id="1" name=""/>
                     <pic:cNvPicPr/>
                   </pic:nvPicPr>
-                  <pic:blipFill>
+                  <pic:blipFill rotWithShape="1">
                     <a:blip r:embed="rId6"/>
-                    <a:stretch>
-                      <a:fillRect/>
-                    </a:stretch>
+                    <a:srcRect l="21369" t="36571"/>
+                    <a:stretch/>
                   </pic:blipFill>
-                  <pic:spPr>
+                  <pic:spPr bwMode="auto">
                     <a:xfrm>
                       <a:off x="0" y="0"/>
-                      <a:ext cx="4072610" cy="2463149"/>
+                      <a:ext cx="3202362" cy="1562366"/>
                     </a:xfrm>
                     <a:prstGeom prst="rect">
                       <a:avLst/>
                     </a:prstGeom>
+                    <a:ln>
+                      <a:noFill/>
+                    </a:ln>
+                    <a:extLst>
+                      <a:ext uri="{53640926-AAD7-44D8-BBD7-CCE9431645EC}">
+                        <a14:shadowObscured xmlns:a14="http://schemas.microsoft.com/office/drawing/2010/main"/>
+                      </a:ext>
+                    </a:extLst>
                   </pic:spPr>
                 </pic:pic>
               </a:graphicData>

</xml_diff>

<commit_message>
added all the reports features
</commit_message>
<xml_diff>
--- a/gui.docx
+++ b/gui.docx
@@ -94,53 +94,6 @@
         <w:rPr>
           <w:noProof/>
         </w:rPr>
-        <w:drawing>
-          <wp:inline distT="0" distB="0" distL="0" distR="0" wp14:anchorId="2D8F8C98" wp14:editId="00B385B8">
-            <wp:extent cx="3196590" cy="1559550"/>
-            <wp:effectExtent l="0" t="0" r="3810" b="3175"/>
-            <wp:docPr id="3" name="Picture 3"/>
-            <wp:cNvGraphicFramePr>
-              <a:graphicFrameLocks xmlns:a="http://schemas.openxmlformats.org/drawingml/2006/main" noChangeAspect="1"/>
-            </wp:cNvGraphicFramePr>
-            <a:graphic xmlns:a="http://schemas.openxmlformats.org/drawingml/2006/main">
-              <a:graphicData uri="http://schemas.openxmlformats.org/drawingml/2006/picture">
-                <pic:pic xmlns:pic="http://schemas.openxmlformats.org/drawingml/2006/picture">
-                  <pic:nvPicPr>
-                    <pic:cNvPr id="1" name=""/>
-                    <pic:cNvPicPr/>
-                  </pic:nvPicPr>
-                  <pic:blipFill rotWithShape="1">
-                    <a:blip r:embed="rId6"/>
-                    <a:srcRect l="21369" t="36571"/>
-                    <a:stretch/>
-                  </pic:blipFill>
-                  <pic:spPr bwMode="auto">
-                    <a:xfrm>
-                      <a:off x="0" y="0"/>
-                      <a:ext cx="3202362" cy="1562366"/>
-                    </a:xfrm>
-                    <a:prstGeom prst="rect">
-                      <a:avLst/>
-                    </a:prstGeom>
-                    <a:ln>
-                      <a:noFill/>
-                    </a:ln>
-                    <a:extLst>
-                      <a:ext uri="{53640926-AAD7-44D8-BBD7-CCE9431645EC}">
-                        <a14:shadowObscured xmlns:a14="http://schemas.microsoft.com/office/drawing/2010/main"/>
-                      </a:ext>
-                    </a:extLst>
-                  </pic:spPr>
-                </pic:pic>
-              </a:graphicData>
-            </a:graphic>
-          </wp:inline>
-        </w:drawing>
-      </w:r>
-      <w:r>
-        <w:rPr>
-          <w:noProof/>
-        </w:rPr>
         <w:t xml:space="preserve"> </w:t>
       </w:r>
     </w:p>
@@ -168,7 +121,7 @@
                     </pic:cNvPicPr>
                   </pic:nvPicPr>
                   <pic:blipFill>
-                    <a:blip r:embed="rId7" cstate="print">
+                    <a:blip r:embed="rId6" cstate="print">
                       <a:extLst>
                         <a:ext uri="{28A0092B-C50C-407E-A947-70E740481C1C}">
                           <a14:useLocalDpi xmlns:a14="http://schemas.microsoft.com/office/drawing/2010/main" val="0"/>
@@ -202,6 +155,46 @@
       <w:r>
         <w:br/>
         <w:t xml:space="preserve"> </w:t>
+      </w:r>
+      <w:r>
+        <w:rPr>
+          <w:noProof/>
+        </w:rPr>
+        <w:drawing>
+          <wp:inline distT="0" distB="0" distL="0" distR="0" wp14:anchorId="5CB36BFA" wp14:editId="539F69CF">
+            <wp:extent cx="5731510" cy="3223895"/>
+            <wp:effectExtent l="0" t="0" r="2540" b="0"/>
+            <wp:docPr id="5" name="Picture 5"/>
+            <wp:cNvGraphicFramePr>
+              <a:graphicFrameLocks xmlns:a="http://schemas.openxmlformats.org/drawingml/2006/main" noChangeAspect="1"/>
+            </wp:cNvGraphicFramePr>
+            <a:graphic xmlns:a="http://schemas.openxmlformats.org/drawingml/2006/main">
+              <a:graphicData uri="http://schemas.openxmlformats.org/drawingml/2006/picture">
+                <pic:pic xmlns:pic="http://schemas.openxmlformats.org/drawingml/2006/picture">
+                  <pic:nvPicPr>
+                    <pic:cNvPr id="1" name=""/>
+                    <pic:cNvPicPr/>
+                  </pic:nvPicPr>
+                  <pic:blipFill>
+                    <a:blip r:embed="rId7"/>
+                    <a:stretch>
+                      <a:fillRect/>
+                    </a:stretch>
+                  </pic:blipFill>
+                  <pic:spPr>
+                    <a:xfrm>
+                      <a:off x="0" y="0"/>
+                      <a:ext cx="5731510" cy="3223895"/>
+                    </a:xfrm>
+                    <a:prstGeom prst="rect">
+                      <a:avLst/>
+                    </a:prstGeom>
+                  </pic:spPr>
+                </pic:pic>
+              </a:graphicData>
+            </a:graphic>
+          </wp:inline>
+        </w:drawing>
       </w:r>
     </w:p>
     <w:sectPr>

</xml_diff>